<commit_message>
fix: dublicated core properties bug that causes corrupted document warning on libreoffice
</commit_message>
<xml_diff>
--- a/_template.docx
+++ b/_template.docx
@@ -230,23 +230,7 @@
                 <w:b/>
                 <w:bCs/>
               </w:rPr>
-              <w:t>{{%</w:t>
-            </w:r>
-            <w:r>
-              <w:rPr>
-                <w:rFonts w:ascii="Sans serif" w:hAnsi="Sans serif"/>
-                <w:b/>
-                <w:bCs/>
-              </w:rPr>
-              <w:t xml:space="preserve">p </w:t>
-            </w:r>
-            <w:r>
-              <w:rPr>
-                <w:rFonts w:ascii="Sans serif" w:hAnsi="Sans serif"/>
-                <w:b/>
-                <w:bCs/>
-              </w:rPr>
-              <w:t>if VAR_NAO_DEFINIDA==2%}}</w:t>
+              <w:t>{{%p if VAR_NAO_DEFINIDA==2%}}</w:t>
             </w:r>
           </w:p>
           <w:p>
@@ -282,23 +266,7 @@
                 <w:b/>
                 <w:bCs/>
               </w:rPr>
-              <w:t>{{%</w:t>
-            </w:r>
-            <w:r>
-              <w:rPr>
-                <w:rFonts w:ascii="Sans serif" w:hAnsi="Sans serif"/>
-                <w:b/>
-                <w:bCs/>
-              </w:rPr>
-              <w:t xml:space="preserve">p </w:t>
-            </w:r>
-            <w:r>
-              <w:rPr>
-                <w:rFonts w:ascii="Sans serif" w:hAnsi="Sans serif"/>
-                <w:b/>
-                <w:bCs/>
-              </w:rPr>
-              <w:t>endif%}}</w:t>
+              <w:t>{{%p endif%}}</w:t>
             </w:r>
           </w:p>
         </w:tc>
@@ -465,12 +433,13 @@
       <w:headerReference w:type="even" r:id="rId2"/>
       <w:headerReference w:type="default" r:id="rId3"/>
       <w:headerReference w:type="first" r:id="rId4"/>
+      <w:footerReference w:type="default" r:id="rId5"/>
       <w:footnotePr>
         <w:numFmt w:val="decimal"/>
       </w:footnotePr>
       <w:type w:val="nextPage"/>
       <w:pgSz w:w="11906" w:h="16838"/>
-      <w:pgMar w:left="1134" w:right="1134" w:gutter="0" w:header="1134" w:top="1693" w:footer="0" w:bottom="1134"/>
+      <w:pgMar w:left="1134" w:right="1134" w:gutter="0" w:header="1134" w:top="1693" w:footer="1134" w:bottom="1744"/>
       <w:pgNumType w:fmt="decimal"/>
       <w:formProt w:val="false"/>
       <w:textDirection w:val="lrTb"/>
@@ -478,6 +447,33 @@
     </w:sectPr>
   </w:body>
 </w:document>
+</file>
+
+<file path=word/footer1.xml><?xml version="1.0" encoding="utf-8"?>
+<w:ftr xmlns:o="urn:schemas-microsoft-com:office:office" xmlns:r="http://schemas.openxmlformats.org/officeDocument/2006/relationships" xmlns:v="urn:schemas-microsoft-com:vml" xmlns:w="http://schemas.openxmlformats.org/wordprocessingml/2006/main" xmlns:w10="urn:schemas-microsoft-com:office:word" xmlns:wp="http://schemas.openxmlformats.org/drawingml/2006/wordprocessingDrawing" xmlns:wps="http://schemas.microsoft.com/office/word/2010/wordprocessingShape" xmlns:wpg="http://schemas.microsoft.com/office/word/2010/wordprocessingGroup" xmlns:mc="http://schemas.openxmlformats.org/markup-compatibility/2006" xmlns:wp14="http://schemas.microsoft.com/office/word/2010/wordprocessingDrawing" xmlns:w14="http://schemas.microsoft.com/office/word/2010/wordml" xmlns:w15="http://schemas.microsoft.com/office/word/2012/wordml" mc:Ignorable="w14 wp14 w15">
+  <w:p>
+    <w:pPr>
+      <w:pStyle w:val="Footer"/>
+      <w:rPr>
+        <w:rFonts w:ascii="Sans Serif" w:hAnsi="Sans Serif"/>
+      </w:rPr>
+    </w:pPr>
+    <w:r>
+      <w:rPr>
+        <w:rFonts w:ascii="Sans Serif" w:hAnsi="Sans Serif"/>
+      </w:rPr>
+      <w:t xml:space="preserve">Footer: </w:t>
+    </w:r>
+    <w:r>
+      <w:rPr>
+        <w:rFonts w:ascii="Sans Serif" w:hAnsi="Sans Serif"/>
+        <w:b/>
+        <w:bCs/>
+      </w:rPr>
+      <w:t>{{VARIAVEL}}</w:t>
+    </w:r>
+  </w:p>
+</w:ftr>
 </file>
 
 <file path=word/footnotes.xml><?xml version="1.0" encoding="utf-8"?>
@@ -778,6 +774,14 @@
       <w:sz w:val="20"/>
       <w:szCs w:val="20"/>
     </w:rPr>
+  </w:style>
+  <w:style w:type="paragraph" w:styleId="Footer">
+    <w:name w:val="Footer"/>
+    <w:basedOn w:val="HeaderandFooter"/>
+    <w:pPr>
+      <w:suppressLineNumbers/>
+    </w:pPr>
+    <w:rPr/>
   </w:style>
 </w:styles>
 </file>

</xml_diff>

<commit_message>
chore: new template nested variables
</commit_message>
<xml_diff>
--- a/_template.docx
+++ b/_template.docx
@@ -15,7 +15,7 @@
         <w:rPr>
           <w:rFonts w:ascii="Sans serif" w:hAnsi="Sans serif"/>
         </w:rPr>
-        <w:t>{{%p for d in LISTA%}}</w:t>
+        <w:t>{{%p for d in LISTA2%}}</w:t>
       </w:r>
     </w:p>
     <w:p>
@@ -42,6 +42,58 @@
           <w:bCs/>
         </w:rPr>
         <w:t xml:space="preserve"> {{d}}</w:t>
+      </w:r>
+    </w:p>
+    <w:p>
+      <w:pPr>
+        <w:pStyle w:val="Header"/>
+        <w:bidi w:val="0"/>
+        <w:jc w:val="start"/>
+        <w:rPr>
+          <w:rFonts w:ascii="Sans Serif" w:hAnsi="Sans Serif"/>
+        </w:rPr>
+      </w:pPr>
+      <w:r>
+        <w:rPr>
+          <w:rFonts w:ascii="Sans Serif" w:hAnsi="Sans Serif"/>
+          <w:b/>
+          <w:bCs/>
+        </w:rPr>
+        <w:t>{{VARIAVEL}}</w:t>
+      </w:r>
+    </w:p>
+    <w:p>
+      <w:pPr>
+        <w:pStyle w:val="Header"/>
+        <w:bidi w:val="0"/>
+        <w:jc w:val="start"/>
+        <w:rPr>
+          <w:rFonts w:ascii="Sans Serif" w:hAnsi="Sans Serif"/>
+        </w:rPr>
+      </w:pPr>
+      <w:r>
+        <w:rPr>
+          <w:rFonts w:ascii="Sans Serif" w:hAnsi="Sans Serif"/>
+          <w:b/>
+          <w:bCs/>
+        </w:rPr>
+        <w:t>{{</w:t>
+      </w:r>
+      <w:r>
+        <w:rPr>
+          <w:rFonts w:ascii="Sans serif" w:hAnsi="Sans serif"/>
+          <w:b/>
+          <w:bCs/>
+        </w:rPr>
+        <w:t>VAR1</w:t>
+      </w:r>
+      <w:r>
+        <w:rPr>
+          <w:rFonts w:ascii="Sans Serif" w:hAnsi="Sans Serif"/>
+          <w:b/>
+          <w:bCs/>
+        </w:rPr>
+        <w:t>}}</w:t>
       </w:r>
     </w:p>
     <w:p>
@@ -230,7 +282,7 @@
                 <w:b/>
                 <w:bCs/>
               </w:rPr>
-              <w:t>{{%p if VAR_NAO_DEFINIDA==2%}}</w:t>
+              <w:t>{{%p if VAR1==1%}}</w:t>
             </w:r>
           </w:p>
           <w:p>
@@ -248,7 +300,251 @@
                 <w:b/>
                 <w:bCs/>
               </w:rPr>
-              <w:t>VARIÁVEL ENCONTRADA</w:t>
+              <w:t>...</w:t>
+            </w:r>
+          </w:p>
+          <w:p>
+            <w:pPr>
+              <w:pStyle w:val="TableContents"/>
+              <w:bidi w:val="0"/>
+              <w:jc w:val="start"/>
+              <w:rPr>
+                <w:rFonts w:ascii="Sans serif" w:hAnsi="Sans serif"/>
+              </w:rPr>
+            </w:pPr>
+            <w:r>
+              <w:rPr>
+                <w:rFonts w:ascii="Sans serif" w:hAnsi="Sans serif"/>
+                <w:b/>
+                <w:bCs/>
+              </w:rPr>
+              <w:t>{{%p endif%}}</w:t>
+            </w:r>
+          </w:p>
+          <w:p>
+            <w:pPr>
+              <w:pStyle w:val="TableContents"/>
+              <w:bidi w:val="0"/>
+              <w:jc w:val="start"/>
+              <w:rPr>
+                <w:rFonts w:ascii="Sans serif" w:hAnsi="Sans serif"/>
+              </w:rPr>
+            </w:pPr>
+            <w:r>
+              <w:rPr>
+                <w:rFonts w:ascii="Sans serif" w:hAnsi="Sans serif"/>
+                <w:b/>
+                <w:bCs/>
+              </w:rPr>
+              <w:t>{{%p if VAR2==1%}}</w:t>
+            </w:r>
+          </w:p>
+          <w:p>
+            <w:pPr>
+              <w:pStyle w:val="TableContents"/>
+              <w:bidi w:val="0"/>
+              <w:jc w:val="start"/>
+              <w:rPr>
+                <w:rFonts w:ascii="Sans serif" w:hAnsi="Sans serif"/>
+              </w:rPr>
+            </w:pPr>
+            <w:r>
+              <w:rPr>
+                <w:rFonts w:ascii="Sans serif" w:hAnsi="Sans serif"/>
+                <w:b/>
+                <w:bCs/>
+              </w:rPr>
+              <w:t xml:space="preserve">    </w:t>
+            </w:r>
+            <w:r>
+              <w:rPr>
+                <w:rFonts w:ascii="Sans serif" w:hAnsi="Sans serif"/>
+                <w:b/>
+                <w:bCs/>
+              </w:rPr>
+              <w:t>{{%p if VAR3==1%}}</w:t>
+            </w:r>
+          </w:p>
+          <w:p>
+            <w:pPr>
+              <w:pStyle w:val="TableContents"/>
+              <w:bidi w:val="0"/>
+              <w:jc w:val="start"/>
+              <w:rPr>
+                <w:rFonts w:ascii="Sans serif" w:hAnsi="Sans serif"/>
+              </w:rPr>
+            </w:pPr>
+            <w:r>
+              <w:rPr>
+                <w:rFonts w:ascii="Sans serif" w:hAnsi="Sans serif"/>
+                <w:b/>
+                <w:bCs/>
+              </w:rPr>
+              <w:t xml:space="preserve">        </w:t>
+            </w:r>
+            <w:r>
+              <w:rPr>
+                <w:rFonts w:ascii="Sans serif" w:hAnsi="Sans serif"/>
+                <w:b/>
+                <w:bCs/>
+              </w:rPr>
+              <w:t>{{%p if VAR1==1%}}</w:t>
+            </w:r>
+          </w:p>
+          <w:p>
+            <w:pPr>
+              <w:pStyle w:val="TableContents"/>
+              <w:bidi w:val="0"/>
+              <w:jc w:val="start"/>
+              <w:rPr>
+                <w:rFonts w:ascii="Sans serif" w:hAnsi="Sans serif"/>
+              </w:rPr>
+            </w:pPr>
+            <w:r>
+              <w:rPr>
+                <w:rFonts w:ascii="Sans serif" w:hAnsi="Sans serif"/>
+                <w:b/>
+                <w:bCs/>
+              </w:rPr>
+              <w:t xml:space="preserve">        </w:t>
+            </w:r>
+            <w:r>
+              <w:rPr>
+                <w:rFonts w:ascii="Sans serif" w:hAnsi="Sans serif"/>
+                <w:b/>
+                <w:bCs/>
+              </w:rPr>
+              <w:t>...</w:t>
+            </w:r>
+          </w:p>
+          <w:p>
+            <w:pPr>
+              <w:pStyle w:val="TableContents"/>
+              <w:bidi w:val="0"/>
+              <w:jc w:val="start"/>
+              <w:rPr>
+                <w:rFonts w:ascii="Sans serif" w:hAnsi="Sans serif"/>
+              </w:rPr>
+            </w:pPr>
+            <w:r>
+              <w:rPr>
+                <w:rFonts w:ascii="Sans serif" w:hAnsi="Sans serif"/>
+                <w:b/>
+                <w:bCs/>
+              </w:rPr>
+              <w:t xml:space="preserve">        </w:t>
+            </w:r>
+            <w:r>
+              <w:rPr>
+                <w:rFonts w:ascii="Sans serif" w:hAnsi="Sans serif"/>
+                <w:b/>
+                <w:bCs/>
+              </w:rPr>
+              <w:t>{{%p endif%}}</w:t>
+            </w:r>
+          </w:p>
+          <w:p>
+            <w:pPr>
+              <w:pStyle w:val="TableContents"/>
+              <w:bidi w:val="0"/>
+              <w:jc w:val="start"/>
+              <w:rPr>
+                <w:rFonts w:ascii="Sans serif" w:hAnsi="Sans serif"/>
+              </w:rPr>
+            </w:pPr>
+            <w:r>
+              <w:rPr>
+                <w:rFonts w:ascii="Sans serif" w:hAnsi="Sans serif"/>
+                <w:b/>
+                <w:bCs/>
+              </w:rPr>
+              <w:t xml:space="preserve">    </w:t>
+            </w:r>
+            <w:r>
+              <w:rPr>
+                <w:rFonts w:ascii="Sans serif" w:hAnsi="Sans serif"/>
+                <w:b/>
+                <w:bCs/>
+              </w:rPr>
+              <w:t>{{%p endif%}}</w:t>
+            </w:r>
+          </w:p>
+          <w:p>
+            <w:pPr>
+              <w:pStyle w:val="TableContents"/>
+              <w:bidi w:val="0"/>
+              <w:jc w:val="start"/>
+              <w:rPr>
+                <w:rFonts w:ascii="Sans serif" w:hAnsi="Sans serif"/>
+              </w:rPr>
+            </w:pPr>
+            <w:r>
+              <w:rPr>
+                <w:rFonts w:ascii="Sans serif" w:hAnsi="Sans serif"/>
+                <w:b/>
+                <w:bCs/>
+              </w:rPr>
+              <w:t xml:space="preserve">    </w:t>
+            </w:r>
+            <w:r>
+              <w:rPr>
+                <w:rFonts w:ascii="Sans serif" w:hAnsi="Sans serif"/>
+                <w:b/>
+                <w:bCs/>
+              </w:rPr>
+              <w:t>{{%p if VAR1==1%}}</w:t>
+            </w:r>
+          </w:p>
+          <w:p>
+            <w:pPr>
+              <w:pStyle w:val="TableContents"/>
+              <w:bidi w:val="0"/>
+              <w:jc w:val="start"/>
+              <w:rPr>
+                <w:rFonts w:ascii="Sans serif" w:hAnsi="Sans serif"/>
+              </w:rPr>
+            </w:pPr>
+            <w:r>
+              <w:rPr>
+                <w:rFonts w:ascii="Sans serif" w:hAnsi="Sans serif"/>
+                <w:b/>
+                <w:bCs/>
+              </w:rPr>
+              <w:t xml:space="preserve">    </w:t>
+            </w:r>
+            <w:r>
+              <w:rPr>
+                <w:rFonts w:ascii="Sans serif" w:hAnsi="Sans serif"/>
+                <w:b/>
+                <w:bCs/>
+              </w:rPr>
+              <w:t>...</w:t>
+            </w:r>
+          </w:p>
+          <w:p>
+            <w:pPr>
+              <w:pStyle w:val="TableContents"/>
+              <w:bidi w:val="0"/>
+              <w:jc w:val="start"/>
+              <w:rPr>
+                <w:rFonts w:ascii="Sans serif" w:hAnsi="Sans serif"/>
+              </w:rPr>
+            </w:pPr>
+            <w:r>
+              <w:rPr>
+                <w:rFonts w:ascii="Sans serif" w:hAnsi="Sans serif"/>
+                <w:b/>
+                <w:bCs/>
+              </w:rPr>
+              <w:t xml:space="preserve">    </w:t>
+            </w:r>
+            <w:r>
+              <w:rPr>
+                <w:rFonts w:ascii="Sans serif" w:hAnsi="Sans serif"/>
+                <w:b/>
+                <w:bCs/>
+              </w:rPr>
+              <w:t>{{%p endif%}}</w:t>
             </w:r>
           </w:p>
           <w:p>
@@ -433,7 +729,9 @@
       <w:headerReference w:type="even" r:id="rId2"/>
       <w:headerReference w:type="default" r:id="rId3"/>
       <w:headerReference w:type="first" r:id="rId4"/>
-      <w:footerReference w:type="default" r:id="rId5"/>
+      <w:footerReference w:type="even" r:id="rId5"/>
+      <w:footerReference w:type="default" r:id="rId6"/>
+      <w:footerReference w:type="first" r:id="rId7"/>
       <w:footnotePr>
         <w:numFmt w:val="decimal"/>
       </w:footnotePr>
@@ -454,6 +752,20 @@
   <w:p>
     <w:pPr>
       <w:pStyle w:val="Footer"/>
+      <w:rPr/>
+    </w:pPr>
+    <w:r>
+      <w:rPr/>
+    </w:r>
+  </w:p>
+</w:ftr>
+</file>
+
+<file path=word/footer2.xml><?xml version="1.0" encoding="utf-8"?>
+<w:ftr xmlns:o="urn:schemas-microsoft-com:office:office" xmlns:r="http://schemas.openxmlformats.org/officeDocument/2006/relationships" xmlns:v="urn:schemas-microsoft-com:vml" xmlns:w="http://schemas.openxmlformats.org/wordprocessingml/2006/main" xmlns:w10="urn:schemas-microsoft-com:office:word" xmlns:wp="http://schemas.openxmlformats.org/drawingml/2006/wordprocessingDrawing" xmlns:wps="http://schemas.microsoft.com/office/word/2010/wordprocessingShape" xmlns:wpg="http://schemas.microsoft.com/office/word/2010/wordprocessingGroup" xmlns:mc="http://schemas.openxmlformats.org/markup-compatibility/2006" xmlns:wp14="http://schemas.microsoft.com/office/word/2010/wordprocessingDrawing" xmlns:w14="http://schemas.microsoft.com/office/word/2010/wordml" xmlns:w15="http://schemas.microsoft.com/office/word/2012/wordml" mc:Ignorable="w14 wp14 w15">
+  <w:p>
+    <w:pPr>
+      <w:pStyle w:val="Footer"/>
       <w:rPr>
         <w:rFonts w:ascii="Sans Serif" w:hAnsi="Sans Serif"/>
       </w:rPr>
@@ -462,15 +774,134 @@
       <w:rPr>
         <w:rFonts w:ascii="Sans Serif" w:hAnsi="Sans Serif"/>
       </w:rPr>
-      <w:t xml:space="preserve">Footer: </w:t>
-    </w:r>
-    <w:r>
+      <w:t>Footer:</w:t>
+    </w:r>
+  </w:p>
+  <w:p>
+    <w:pPr>
+      <w:pStyle w:val="Header"/>
+      <w:bidi w:val="0"/>
+      <w:jc w:val="start"/>
       <w:rPr>
         <w:rFonts w:ascii="Sans Serif" w:hAnsi="Sans Serif"/>
+      </w:rPr>
+    </w:pPr>
+    <w:r>
+      <w:rPr>
+        <w:rFonts w:ascii="Sans serif" w:hAnsi="Sans serif"/>
         <w:b/>
         <w:bCs/>
       </w:rPr>
-      <w:t>{{VARIAVEL}}</w:t>
+      <w:t>{{%p if FOOTER_CONDITIONAL==1%}}</w:t>
+    </w:r>
+  </w:p>
+  <w:p>
+    <w:pPr>
+      <w:pStyle w:val="TableContents"/>
+      <w:bidi w:val="0"/>
+      <w:jc w:val="start"/>
+      <w:rPr>
+        <w:rFonts w:ascii="Sans serif" w:hAnsi="Sans serif"/>
+      </w:rPr>
+    </w:pPr>
+    <w:r>
+      <w:rPr>
+        <w:rFonts w:ascii="Sans serif" w:hAnsi="Sans serif"/>
+        <w:b/>
+        <w:bCs/>
+      </w:rPr>
+      <w:t>{{SHOW_IN_FOOTER}}</w:t>
+    </w:r>
+  </w:p>
+  <w:p>
+    <w:pPr>
+      <w:pStyle w:val="Header"/>
+      <w:bidi w:val="0"/>
+      <w:jc w:val="start"/>
+      <w:rPr>
+        <w:rFonts w:ascii="Sans Serif" w:hAnsi="Sans Serif"/>
+      </w:rPr>
+    </w:pPr>
+    <w:r>
+      <w:rPr>
+        <w:rFonts w:ascii="Sans serif" w:hAnsi="Sans serif"/>
+        <w:b/>
+        <w:bCs/>
+      </w:rPr>
+      <w:t>{{%p endif%}}</w:t>
+    </w:r>
+  </w:p>
+</w:ftr>
+</file>
+
+<file path=word/footer3.xml><?xml version="1.0" encoding="utf-8"?>
+<w:ftr xmlns:o="urn:schemas-microsoft-com:office:office" xmlns:r="http://schemas.openxmlformats.org/officeDocument/2006/relationships" xmlns:v="urn:schemas-microsoft-com:vml" xmlns:w="http://schemas.openxmlformats.org/wordprocessingml/2006/main" xmlns:w10="urn:schemas-microsoft-com:office:word" xmlns:wp="http://schemas.openxmlformats.org/drawingml/2006/wordprocessingDrawing" xmlns:wps="http://schemas.microsoft.com/office/word/2010/wordprocessingShape" xmlns:wpg="http://schemas.microsoft.com/office/word/2010/wordprocessingGroup" xmlns:mc="http://schemas.openxmlformats.org/markup-compatibility/2006" xmlns:wp14="http://schemas.microsoft.com/office/word/2010/wordprocessingDrawing" xmlns:w14="http://schemas.microsoft.com/office/word/2010/wordml" xmlns:w15="http://schemas.microsoft.com/office/word/2012/wordml" mc:Ignorable="w14 wp14 w15">
+  <w:p>
+    <w:pPr>
+      <w:pStyle w:val="Footer"/>
+      <w:rPr>
+        <w:rFonts w:ascii="Sans Serif" w:hAnsi="Sans Serif"/>
+      </w:rPr>
+    </w:pPr>
+    <w:r>
+      <w:rPr>
+        <w:rFonts w:ascii="Sans Serif" w:hAnsi="Sans Serif"/>
+      </w:rPr>
+      <w:t>Footer:</w:t>
+    </w:r>
+  </w:p>
+  <w:p>
+    <w:pPr>
+      <w:pStyle w:val="Header"/>
+      <w:bidi w:val="0"/>
+      <w:jc w:val="start"/>
+      <w:rPr>
+        <w:rFonts w:ascii="Sans Serif" w:hAnsi="Sans Serif"/>
+      </w:rPr>
+    </w:pPr>
+    <w:r>
+      <w:rPr>
+        <w:rFonts w:ascii="Sans serif" w:hAnsi="Sans serif"/>
+        <w:b/>
+        <w:bCs/>
+      </w:rPr>
+      <w:t>{{%p if FOOTER_CONDITIONAL==1%}}</w:t>
+    </w:r>
+  </w:p>
+  <w:p>
+    <w:pPr>
+      <w:pStyle w:val="TableContents"/>
+      <w:bidi w:val="0"/>
+      <w:jc w:val="start"/>
+      <w:rPr>
+        <w:rFonts w:ascii="Sans serif" w:hAnsi="Sans serif"/>
+      </w:rPr>
+    </w:pPr>
+    <w:r>
+      <w:rPr>
+        <w:rFonts w:ascii="Sans serif" w:hAnsi="Sans serif"/>
+        <w:b/>
+        <w:bCs/>
+      </w:rPr>
+      <w:t>{{SHOW_IN_FOOTER}}</w:t>
+    </w:r>
+  </w:p>
+  <w:p>
+    <w:pPr>
+      <w:pStyle w:val="Header"/>
+      <w:bidi w:val="0"/>
+      <w:jc w:val="start"/>
+      <w:rPr>
+        <w:rFonts w:ascii="Sans Serif" w:hAnsi="Sans Serif"/>
+      </w:rPr>
+    </w:pPr>
+    <w:r>
+      <w:rPr>
+        <w:rFonts w:ascii="Sans serif" w:hAnsi="Sans serif"/>
+        <w:b/>
+        <w:bCs/>
+      </w:rPr>
+      <w:t>{{%p endif%}}</w:t>
     </w:r>
   </w:p>
 </w:ftr>
@@ -523,7 +954,7 @@
           <w:rFonts w:ascii="Sans Serif" w:hAnsi="Sans Serif"/>
         </w:rPr>
         <w:tab/>
-        <w:t xml:space="preserve">Um footnote: </w:t>
+        <w:t>Um footnote:</w:t>
       </w:r>
       <w:r>
         <w:rPr>
@@ -531,7 +962,61 @@
           <w:b/>
           <w:bCs/>
         </w:rPr>
-        <w:t>{{VARIAVEL2}}</w:t>
+        <w:t xml:space="preserve"> </w:t>
+      </w:r>
+    </w:p>
+    <w:p>
+      <w:pPr>
+        <w:pStyle w:val="FootnoteText"/>
+        <w:bidi w:val="0"/>
+        <w:jc w:val="start"/>
+        <w:rPr>
+          <w:rFonts w:ascii="Sans Serif" w:hAnsi="Sans Serif"/>
+        </w:rPr>
+      </w:pPr>
+      <w:r>
+        <w:rPr>
+          <w:rFonts w:ascii="Sans Serif" w:hAnsi="Sans Serif"/>
+          <w:b/>
+          <w:bCs/>
+        </w:rPr>
+        <w:t>{{%p if FOOTNOTE_CONDITIONAL==1%}}</w:t>
+      </w:r>
+    </w:p>
+    <w:p>
+      <w:pPr>
+        <w:pStyle w:val="FootnoteText"/>
+        <w:bidi w:val="0"/>
+        <w:jc w:val="start"/>
+        <w:rPr>
+          <w:rFonts w:ascii="Sans Serif" w:hAnsi="Sans Serif"/>
+        </w:rPr>
+      </w:pPr>
+      <w:r>
+        <w:rPr>
+          <w:rFonts w:ascii="Sans Serif" w:hAnsi="Sans Serif"/>
+          <w:b/>
+          <w:bCs/>
+        </w:rPr>
+        <w:t>{{SHOW_IN_FOOTNOTE}}</w:t>
+      </w:r>
+    </w:p>
+    <w:p>
+      <w:pPr>
+        <w:pStyle w:val="FootnoteText"/>
+        <w:bidi w:val="0"/>
+        <w:jc w:val="start"/>
+        <w:rPr>
+          <w:rFonts w:ascii="Sans Serif" w:hAnsi="Sans Serif"/>
+        </w:rPr>
+      </w:pPr>
+      <w:r>
+        <w:rPr>
+          <w:rFonts w:ascii="Sans Serif" w:hAnsi="Sans Serif"/>
+          <w:b/>
+          <w:bCs/>
+        </w:rPr>
+        <w:t>{{%p endif%}}</w:t>
       </w:r>
     </w:p>
   </w:footnote>
@@ -567,15 +1052,79 @@
       <w:rPr>
         <w:rFonts w:ascii="Sans Serif" w:hAnsi="Sans Serif"/>
       </w:rPr>
-      <w:t xml:space="preserve">Cabeçalho: </w:t>
-    </w:r>
-    <w:r>
+      <w:t>Cabeçalho:</w:t>
+    </w:r>
+  </w:p>
+  <w:p>
+    <w:pPr>
+      <w:pStyle w:val="Header"/>
+      <w:bidi w:val="0"/>
+      <w:jc w:val="start"/>
       <w:rPr>
         <w:rFonts w:ascii="Sans Serif" w:hAnsi="Sans Serif"/>
+      </w:rPr>
+    </w:pPr>
+    <w:r>
+      <w:rPr>
+        <w:rFonts w:ascii="Sans serif" w:hAnsi="Sans serif"/>
         <w:b/>
         <w:bCs/>
       </w:rPr>
-      <w:t>{{VARIAVEL}}</w:t>
+      <w:t>{{%p if HEADER_CONDITIONAL==1%}}</w:t>
+    </w:r>
+  </w:p>
+  <w:p>
+    <w:pPr>
+      <w:pStyle w:val="TableContents"/>
+      <w:bidi w:val="0"/>
+      <w:jc w:val="start"/>
+      <w:rPr>
+        <w:rFonts w:ascii="Sans serif" w:hAnsi="Sans serif"/>
+      </w:rPr>
+    </w:pPr>
+    <w:r>
+      <w:rPr>
+        <w:rFonts w:ascii="Sans serif" w:hAnsi="Sans serif"/>
+        <w:b/>
+        <w:bCs/>
+      </w:rPr>
+      <w:t>{{SHOW_IN_HEADER}}</w:t>
+    </w:r>
+  </w:p>
+  <w:p>
+    <w:pPr>
+      <w:pStyle w:val="TableContents"/>
+      <w:bidi w:val="0"/>
+      <w:jc w:val="start"/>
+      <w:rPr>
+        <w:rFonts w:ascii="Sans serif" w:hAnsi="Sans serif"/>
+      </w:rPr>
+    </w:pPr>
+    <w:r>
+      <w:rPr>
+        <w:rFonts w:ascii="Sans serif" w:hAnsi="Sans serif"/>
+        <w:b/>
+        <w:bCs/>
+      </w:rPr>
+      <w:t>{{LISTA}}</w:t>
+    </w:r>
+  </w:p>
+  <w:p>
+    <w:pPr>
+      <w:pStyle w:val="Header"/>
+      <w:bidi w:val="0"/>
+      <w:jc w:val="start"/>
+      <w:rPr>
+        <w:rFonts w:ascii="Sans Serif" w:hAnsi="Sans Serif"/>
+      </w:rPr>
+    </w:pPr>
+    <w:r>
+      <w:rPr>
+        <w:rFonts w:ascii="Sans serif" w:hAnsi="Sans serif"/>
+        <w:b/>
+        <w:bCs/>
+      </w:rPr>
+      <w:t>{{%p endif%}}</w:t>
     </w:r>
   </w:p>
 </w:hdr>
@@ -596,15 +1145,79 @@
       <w:rPr>
         <w:rFonts w:ascii="Sans Serif" w:hAnsi="Sans Serif"/>
       </w:rPr>
-      <w:t xml:space="preserve">Cabeçalho: </w:t>
-    </w:r>
-    <w:r>
+      <w:t>Cabeçalho:</w:t>
+    </w:r>
+  </w:p>
+  <w:p>
+    <w:pPr>
+      <w:pStyle w:val="Header"/>
+      <w:bidi w:val="0"/>
+      <w:jc w:val="start"/>
       <w:rPr>
         <w:rFonts w:ascii="Sans Serif" w:hAnsi="Sans Serif"/>
+      </w:rPr>
+    </w:pPr>
+    <w:r>
+      <w:rPr>
+        <w:rFonts w:ascii="Sans serif" w:hAnsi="Sans serif"/>
         <w:b/>
         <w:bCs/>
       </w:rPr>
-      <w:t>{{VARIAVEL}}</w:t>
+      <w:t>{{%p if HEADER_CONDITIONAL==1%}}</w:t>
+    </w:r>
+  </w:p>
+  <w:p>
+    <w:pPr>
+      <w:pStyle w:val="TableContents"/>
+      <w:bidi w:val="0"/>
+      <w:jc w:val="start"/>
+      <w:rPr>
+        <w:rFonts w:ascii="Sans serif" w:hAnsi="Sans serif"/>
+      </w:rPr>
+    </w:pPr>
+    <w:r>
+      <w:rPr>
+        <w:rFonts w:ascii="Sans serif" w:hAnsi="Sans serif"/>
+        <w:b/>
+        <w:bCs/>
+      </w:rPr>
+      <w:t>{{SHOW_IN_HEADER}}</w:t>
+    </w:r>
+  </w:p>
+  <w:p>
+    <w:pPr>
+      <w:pStyle w:val="TableContents"/>
+      <w:bidi w:val="0"/>
+      <w:jc w:val="start"/>
+      <w:rPr>
+        <w:rFonts w:ascii="Sans serif" w:hAnsi="Sans serif"/>
+      </w:rPr>
+    </w:pPr>
+    <w:r>
+      <w:rPr>
+        <w:rFonts w:ascii="Sans serif" w:hAnsi="Sans serif"/>
+        <w:b/>
+        <w:bCs/>
+      </w:rPr>
+      <w:t>{{LISTA}}</w:t>
+    </w:r>
+  </w:p>
+  <w:p>
+    <w:pPr>
+      <w:pStyle w:val="Header"/>
+      <w:bidi w:val="0"/>
+      <w:jc w:val="start"/>
+      <w:rPr>
+        <w:rFonts w:ascii="Sans Serif" w:hAnsi="Sans Serif"/>
+      </w:rPr>
+    </w:pPr>
+    <w:r>
+      <w:rPr>
+        <w:rFonts w:ascii="Sans serif" w:hAnsi="Sans serif"/>
+        <w:b/>
+        <w:bCs/>
+      </w:rPr>
+      <w:t>{{%p endif%}}</w:t>
     </w:r>
   </w:p>
 </w:hdr>

</xml_diff>